<commit_message>
MODIFY branches/C.Thang/Data Flow/Server Data.docx Add data structure for Server Data.docx ADD branches/C.Thang/Data Element/Userhost Element Description.docx ADD branches/C.Thang/Data Element/Timestamp Element Description.docx ADD branches/C.Thang/Data Element/Content Element Description.docx
</commit_message>
<xml_diff>
--- a/Data Flow/Server Data.docx
+++ b/Data Flow/Server Data.docx
@@ -1,6 +1,6 @@
 
 <file path=word/document.xml><?xml version="1.0" encoding="utf-8"?>
-<w:document xmlns:wpc="http://schemas.microsoft.com/office/word/2010/wordprocessingCanvas" xmlns:mc="http://schemas.openxmlformats.org/markup-compatibility/2006" xmlns:o="urn:schemas-microsoft-com:office:office" xmlns:r="http://schemas.openxmlformats.org/officeDocument/2006/relationships" xmlns:m="http://schemas.openxmlformats.org/officeDocument/2006/math" xmlns:v="urn:schemas-microsoft-com:vml" xmlns:wp14="http://schemas.microsoft.com/office/word/2010/wordprocessingDrawing" xmlns:wp="http://schemas.openxmlformats.org/drawingml/2006/wordprocessingDrawing" xmlns:w10="urn:schemas-microsoft-com:office:word" xmlns:w="http://schemas.openxmlformats.org/wordprocessingml/2006/main" xmlns:w14="http://schemas.microsoft.com/office/word/2010/wordml" xmlns:wpg="http://schemas.microsoft.com/office/word/2010/wordprocessingGroup" xmlns:wpi="http://schemas.microsoft.com/office/word/2010/wordprocessingInk" xmlns:wne="http://schemas.microsoft.com/office/word/2006/wordml" xmlns:wps="http://schemas.microsoft.com/office/word/2010/wordprocessingShape" mc:Ignorable="w14 wp14">
+<w:document xmlns:ve="http://schemas.openxmlformats.org/markup-compatibility/2006" xmlns:o="urn:schemas-microsoft-com:office:office" xmlns:r="http://schemas.openxmlformats.org/officeDocument/2006/relationships" xmlns:m="http://schemas.openxmlformats.org/officeDocument/2006/math" xmlns:v="urn:schemas-microsoft-com:vml" xmlns:wp="http://schemas.openxmlformats.org/drawingml/2006/wordprocessingDrawing" xmlns:w10="urn:schemas-microsoft-com:office:word" xmlns:w="http://schemas.openxmlformats.org/wordprocessingml/2006/main" xmlns:wne="http://schemas.microsoft.com/office/word/2006/wordml">
   <w:body>
     <w:p>
       <w:pPr>
@@ -35,7 +35,7 @@
         <w:tblStyle w:val="TableGrid"/>
         <w:tblW w:w="0" w:type="auto"/>
         <w:jc w:val="center"/>
-        <w:tblLook w:val="04A0" w:firstRow="1" w:lastRow="0" w:firstColumn="1" w:lastColumn="0" w:noHBand="0" w:noVBand="1"/>
+        <w:tblLook w:val="04A0"/>
       </w:tblPr>
       <w:tblGrid>
         <w:gridCol w:w="2342"/>
@@ -112,13 +112,8 @@
             <w:pPr>
               <w:jc w:val="center"/>
             </w:pPr>
-            <w:proofErr w:type="spellStart"/>
             <w:r>
-              <w:t>Thang</w:t>
-            </w:r>
-            <w:proofErr w:type="spellEnd"/>
-            <w:r>
-              <w:t xml:space="preserve"> Duong Chi</w:t>
+              <w:t>Thang Duong Chi</w:t>
             </w:r>
           </w:p>
         </w:tc>
@@ -777,6 +772,33 @@
         </w:rPr>
         <w:t xml:space="preserve"> = </w:t>
       </w:r>
+      <w:r>
+        <w:rPr>
+          <w:lang w:val="en-US"/>
+        </w:rPr>
+        <w:t>T</w:t>
+      </w:r>
+      <w:r>
+        <w:t xml:space="preserve">imestamp + </w:t>
+      </w:r>
+      <w:r>
+        <w:rPr>
+          <w:lang w:val="en-US"/>
+        </w:rPr>
+        <w:t>Userhost</w:t>
+      </w:r>
+      <w:r>
+        <w:t xml:space="preserve"> + </w:t>
+      </w:r>
+      <w:r>
+        <w:rPr>
+          <w:lang w:val="en-US"/>
+        </w:rPr>
+        <w:t>C</w:t>
+      </w:r>
+      <w:r>
+        <w:t>ontent</w:t>
+      </w:r>
     </w:p>
     <w:p>
       <w:pPr>
@@ -848,44 +870,6 @@
         </w:rPr>
         <w:t>The volume/time may not be correct.</w:t>
       </w:r>
-      <w:r>
-        <w:rPr>
-          <w:lang w:val="en-US"/>
-        </w:rPr>
-        <w:tab/>
-      </w:r>
-    </w:p>
-    <w:p>
-      <w:pPr>
-        <w:tabs>
-          <w:tab w:val="center" w:pos="4513"/>
-        </w:tabs>
-        <w:rPr>
-          <w:lang w:val="en-US"/>
-        </w:rPr>
-      </w:pPr>
-      <w:r>
-        <w:rPr>
-          <w:lang w:val="en-US"/>
-        </w:rPr>
-        <w:t xml:space="preserve">Server Data </w:t>
-      </w:r>
-      <w:proofErr w:type="spellStart"/>
-      <w:r>
-        <w:rPr>
-          <w:lang w:val="en-US"/>
-        </w:rPr>
-        <w:t>data</w:t>
-      </w:r>
-      <w:proofErr w:type="spellEnd"/>
-      <w:r>
-        <w:rPr>
-          <w:lang w:val="en-US"/>
-        </w:rPr>
-        <w:t xml:space="preserve"> structure</w:t>
-      </w:r>
-      <w:bookmarkStart w:id="0" w:name="_GoBack"/>
-      <w:bookmarkEnd w:id="0"/>
     </w:p>
     <w:sectPr>
       <w:pgSz w:w="11906" w:h="16838"/>
@@ -898,7 +882,7 @@
 </file>
 
 <file path=word/styles.xml><?xml version="1.0" encoding="utf-8"?>
-<w:styles xmlns:mc="http://schemas.openxmlformats.org/markup-compatibility/2006" xmlns:r="http://schemas.openxmlformats.org/officeDocument/2006/relationships" xmlns:w="http://schemas.openxmlformats.org/wordprocessingml/2006/main" xmlns:w14="http://schemas.microsoft.com/office/word/2010/wordml" mc:Ignorable="w14">
+<w:styles xmlns:r="http://schemas.openxmlformats.org/officeDocument/2006/relationships" xmlns:w="http://schemas.openxmlformats.org/wordprocessingml/2006/main">
   <w:docDefaults>
     <w:rPrDefault>
       <w:rPr>
@@ -1116,6 +1100,7 @@
     <w:uiPriority w:val="99"/>
     <w:semiHidden/>
     <w:unhideWhenUsed/>
+    <w:qFormat/>
     <w:tblPr>
       <w:tblInd w:w="0" w:type="dxa"/>
       <w:tblCellMar>

</xml_diff>